<commit_message>
feat: add-hyperliks to report attachements
- this change mainly implemented adding hyperlinks to the downloaded files for a specific issue
- changed the name of the `DOWNLOADS_DIR` constant to `REPORT_DIR`
- added the `ATTACHEMENT_DIR` constant for the atachement file donwloads
- changed `download_path` to `report_path`
- download the attatchements for each issue to the `ATTACHEMENT_DIR`, attachements folder
- in the `populate_report` method, iterate through the downloaded file for a specific issue and add the hyperlinks to the file locations to the report.
- in the main method where the MantisScraper are initialised, re-order the methods, as to first download the attachements and then get the report data and populate the reports.
- updated the `hrc_report_template.docx`
- updated `.gitignore`
</commit_message>
<xml_diff>
--- a/hrc_report_template.docx
+++ b/hrc_report_template.docx
@@ -9,13 +9,6 @@
           <w:szCs w:val="16"/>
         </w:rPr>
       </w:pPr>
-      <w:r>
-        <w:rPr>
-          <w:sz w:val="16"/>
-          <w:szCs w:val="16"/>
-        </w:rPr>
-        <w:t>[space for additional info]</w:t>
-      </w:r>
     </w:p>
     <w:tbl>
       <w:tblPr>
@@ -2581,10 +2574,21 @@
     <w:p>
       <w:pPr>
         <w:rPr>
+          <w:b/>
+          <w:bCs/>
           <w:sz w:val="16"/>
           <w:szCs w:val="16"/>
         </w:rPr>
       </w:pPr>
+      <w:r>
+        <w:rPr>
+          <w:b/>
+          <w:bCs/>
+          <w:sz w:val="16"/>
+          <w:szCs w:val="16"/>
+        </w:rPr>
+        <w:t>Attachments:</w:t>
+      </w:r>
     </w:p>
     <w:p>
       <w:pPr>
@@ -2595,7 +2599,12 @@
       </w:pPr>
     </w:p>
     <w:sectPr>
-      <w:headerReference w:type="default" r:id="rId6"/>
+      <w:headerReference w:type="even" r:id="rId6"/>
+      <w:headerReference w:type="default" r:id="rId7"/>
+      <w:footerReference w:type="even" r:id="rId8"/>
+      <w:footerReference w:type="default" r:id="rId9"/>
+      <w:headerReference w:type="first" r:id="rId10"/>
+      <w:footerReference w:type="first" r:id="rId11"/>
       <w:pgSz w:w="11906" w:h="16838" w:code="9"/>
       <w:pgMar w:top="720" w:right="720" w:bottom="720" w:left="720" w:header="708" w:footer="708" w:gutter="0"/>
       <w:cols w:space="708"/>
@@ -2630,6 +2639,36 @@
 </w:endnotes>
 </file>
 
+<file path=word/footer1.xml><?xml version="1.0" encoding="utf-8"?>
+<w:ftr xmlns:wpc="http://schemas.microsoft.com/office/word/2010/wordprocessingCanvas" xmlns:cx="http://schemas.microsoft.com/office/drawing/2014/chartex" xmlns:cx1="http://schemas.microsoft.com/office/drawing/2015/9/8/chartex" xmlns:cx2="http://schemas.microsoft.com/office/drawing/2015/10/21/chartex" xmlns:cx3="http://schemas.microsoft.com/office/drawing/2016/5/9/chartex" xmlns:cx4="http://schemas.microsoft.com/office/drawing/2016/5/10/chartex" xmlns:cx5="http://schemas.microsoft.com/office/drawing/2016/5/11/chartex" xmlns:cx6="http://schemas.microsoft.com/office/drawing/2016/5/12/chartex" xmlns:cx7="http://schemas.microsoft.com/office/drawing/2016/5/13/chartex" xmlns:cx8="http://schemas.microsoft.com/office/drawing/2016/5/14/chartex" xmlns:mc="http://schemas.openxmlformats.org/markup-compatibility/2006" xmlns:aink="http://schemas.microsoft.com/office/drawing/2016/ink" xmlns:am3d="http://schemas.microsoft.com/office/drawing/2017/model3d" xmlns:o="urn:schemas-microsoft-com:office:office" xmlns:oel="http://schemas.microsoft.com/office/2019/extlst" xmlns:r="http://schemas.openxmlformats.org/officeDocument/2006/relationships" xmlns:m="http://schemas.openxmlformats.org/officeDocument/2006/math" xmlns:v="urn:schemas-microsoft-com:vml" xmlns:wp14="http://schemas.microsoft.com/office/word/2010/wordprocessingDrawing" xmlns:wp="http://schemas.openxmlformats.org/drawingml/2006/wordprocessingDrawing" xmlns:w10="urn:schemas-microsoft-com:office:word" xmlns:w="http://schemas.openxmlformats.org/wordprocessingml/2006/main" xmlns:w14="http://schemas.microsoft.com/office/word/2010/wordml" xmlns:w15="http://schemas.microsoft.com/office/word/2012/wordml" xmlns:w16cex="http://schemas.microsoft.com/office/word/2018/wordml/cex" xmlns:w16cid="http://schemas.microsoft.com/office/word/2016/wordml/cid" xmlns:w16="http://schemas.microsoft.com/office/word/2018/wordml" xmlns:w16du="http://schemas.microsoft.com/office/word/2023/wordml/word16du" xmlns:w16sdtdh="http://schemas.microsoft.com/office/word/2020/wordml/sdtdatahash" xmlns:w16sdtfl="http://schemas.microsoft.com/office/word/2024/wordml/sdtformatlock" xmlns:w16se="http://schemas.microsoft.com/office/word/2015/wordml/symex" xmlns:wpg="http://schemas.microsoft.com/office/word/2010/wordprocessingGroup" xmlns:wpi="http://schemas.microsoft.com/office/word/2010/wordprocessingInk" xmlns:wne="http://schemas.microsoft.com/office/word/2006/wordml" xmlns:wps="http://schemas.microsoft.com/office/word/2010/wordprocessingShape" mc:Ignorable="w14 w15 w16se w16cid w16 w16cex w16sdtdh w16sdtfl w16du wp14">
+  <w:p>
+    <w:pPr>
+      <w:pStyle w:val="Footer"/>
+    </w:pPr>
+  </w:p>
+</w:ftr>
+</file>
+
+<file path=word/footer2.xml><?xml version="1.0" encoding="utf-8"?>
+<w:ftr xmlns:wpc="http://schemas.microsoft.com/office/word/2010/wordprocessingCanvas" xmlns:cx="http://schemas.microsoft.com/office/drawing/2014/chartex" xmlns:cx1="http://schemas.microsoft.com/office/drawing/2015/9/8/chartex" xmlns:cx2="http://schemas.microsoft.com/office/drawing/2015/10/21/chartex" xmlns:cx3="http://schemas.microsoft.com/office/drawing/2016/5/9/chartex" xmlns:cx4="http://schemas.microsoft.com/office/drawing/2016/5/10/chartex" xmlns:cx5="http://schemas.microsoft.com/office/drawing/2016/5/11/chartex" xmlns:cx6="http://schemas.microsoft.com/office/drawing/2016/5/12/chartex" xmlns:cx7="http://schemas.microsoft.com/office/drawing/2016/5/13/chartex" xmlns:cx8="http://schemas.microsoft.com/office/drawing/2016/5/14/chartex" xmlns:mc="http://schemas.openxmlformats.org/markup-compatibility/2006" xmlns:aink="http://schemas.microsoft.com/office/drawing/2016/ink" xmlns:am3d="http://schemas.microsoft.com/office/drawing/2017/model3d" xmlns:o="urn:schemas-microsoft-com:office:office" xmlns:oel="http://schemas.microsoft.com/office/2019/extlst" xmlns:r="http://schemas.openxmlformats.org/officeDocument/2006/relationships" xmlns:m="http://schemas.openxmlformats.org/officeDocument/2006/math" xmlns:v="urn:schemas-microsoft-com:vml" xmlns:wp14="http://schemas.microsoft.com/office/word/2010/wordprocessingDrawing" xmlns:wp="http://schemas.openxmlformats.org/drawingml/2006/wordprocessingDrawing" xmlns:w10="urn:schemas-microsoft-com:office:word" xmlns:w="http://schemas.openxmlformats.org/wordprocessingml/2006/main" xmlns:w14="http://schemas.microsoft.com/office/word/2010/wordml" xmlns:w15="http://schemas.microsoft.com/office/word/2012/wordml" xmlns:w16cex="http://schemas.microsoft.com/office/word/2018/wordml/cex" xmlns:w16cid="http://schemas.microsoft.com/office/word/2016/wordml/cid" xmlns:w16="http://schemas.microsoft.com/office/word/2018/wordml" xmlns:w16du="http://schemas.microsoft.com/office/word/2023/wordml/word16du" xmlns:w16sdtdh="http://schemas.microsoft.com/office/word/2020/wordml/sdtdatahash" xmlns:w16sdtfl="http://schemas.microsoft.com/office/word/2024/wordml/sdtformatlock" xmlns:w16se="http://schemas.microsoft.com/office/word/2015/wordml/symex" xmlns:wpg="http://schemas.microsoft.com/office/word/2010/wordprocessingGroup" xmlns:wpi="http://schemas.microsoft.com/office/word/2010/wordprocessingInk" xmlns:wne="http://schemas.microsoft.com/office/word/2006/wordml" xmlns:wps="http://schemas.microsoft.com/office/word/2010/wordprocessingShape" mc:Ignorable="w14 w15 w16se w16cid w16 w16cex w16sdtdh w16sdtfl w16du wp14">
+  <w:p>
+    <w:pPr>
+      <w:pStyle w:val="Footer"/>
+    </w:pPr>
+  </w:p>
+</w:ftr>
+</file>
+
+<file path=word/footer3.xml><?xml version="1.0" encoding="utf-8"?>
+<w:ftr xmlns:wpc="http://schemas.microsoft.com/office/word/2010/wordprocessingCanvas" xmlns:cx="http://schemas.microsoft.com/office/drawing/2014/chartex" xmlns:cx1="http://schemas.microsoft.com/office/drawing/2015/9/8/chartex" xmlns:cx2="http://schemas.microsoft.com/office/drawing/2015/10/21/chartex" xmlns:cx3="http://schemas.microsoft.com/office/drawing/2016/5/9/chartex" xmlns:cx4="http://schemas.microsoft.com/office/drawing/2016/5/10/chartex" xmlns:cx5="http://schemas.microsoft.com/office/drawing/2016/5/11/chartex" xmlns:cx6="http://schemas.microsoft.com/office/drawing/2016/5/12/chartex" xmlns:cx7="http://schemas.microsoft.com/office/drawing/2016/5/13/chartex" xmlns:cx8="http://schemas.microsoft.com/office/drawing/2016/5/14/chartex" xmlns:mc="http://schemas.openxmlformats.org/markup-compatibility/2006" xmlns:aink="http://schemas.microsoft.com/office/drawing/2016/ink" xmlns:am3d="http://schemas.microsoft.com/office/drawing/2017/model3d" xmlns:o="urn:schemas-microsoft-com:office:office" xmlns:oel="http://schemas.microsoft.com/office/2019/extlst" xmlns:r="http://schemas.openxmlformats.org/officeDocument/2006/relationships" xmlns:m="http://schemas.openxmlformats.org/officeDocument/2006/math" xmlns:v="urn:schemas-microsoft-com:vml" xmlns:wp14="http://schemas.microsoft.com/office/word/2010/wordprocessingDrawing" xmlns:wp="http://schemas.openxmlformats.org/drawingml/2006/wordprocessingDrawing" xmlns:w10="urn:schemas-microsoft-com:office:word" xmlns:w="http://schemas.openxmlformats.org/wordprocessingml/2006/main" xmlns:w14="http://schemas.microsoft.com/office/word/2010/wordml" xmlns:w15="http://schemas.microsoft.com/office/word/2012/wordml" xmlns:w16cex="http://schemas.microsoft.com/office/word/2018/wordml/cex" xmlns:w16cid="http://schemas.microsoft.com/office/word/2016/wordml/cid" xmlns:w16="http://schemas.microsoft.com/office/word/2018/wordml" xmlns:w16du="http://schemas.microsoft.com/office/word/2023/wordml/word16du" xmlns:w16sdtdh="http://schemas.microsoft.com/office/word/2020/wordml/sdtdatahash" xmlns:w16sdtfl="http://schemas.microsoft.com/office/word/2024/wordml/sdtformatlock" xmlns:w16se="http://schemas.microsoft.com/office/word/2015/wordml/symex" xmlns:wpg="http://schemas.microsoft.com/office/word/2010/wordprocessingGroup" xmlns:wpi="http://schemas.microsoft.com/office/word/2010/wordprocessingInk" xmlns:wne="http://schemas.microsoft.com/office/word/2006/wordml" xmlns:wps="http://schemas.microsoft.com/office/word/2010/wordprocessingShape" mc:Ignorable="w14 w15 w16se w16cid w16 w16cex w16sdtdh w16sdtfl w16du wp14">
+  <w:p>
+    <w:pPr>
+      <w:pStyle w:val="Footer"/>
+    </w:pPr>
+  </w:p>
+</w:ftr>
+</file>
+
 <file path=word/footnotes.xml><?xml version="1.0" encoding="utf-8"?>
 <w:footnotes xmlns:wpc="http://schemas.microsoft.com/office/word/2010/wordprocessingCanvas" xmlns:cx="http://schemas.microsoft.com/office/drawing/2014/chartex" xmlns:cx1="http://schemas.microsoft.com/office/drawing/2015/9/8/chartex" xmlns:cx2="http://schemas.microsoft.com/office/drawing/2015/10/21/chartex" xmlns:cx3="http://schemas.microsoft.com/office/drawing/2016/5/9/chartex" xmlns:cx4="http://schemas.microsoft.com/office/drawing/2016/5/10/chartex" xmlns:cx5="http://schemas.microsoft.com/office/drawing/2016/5/11/chartex" xmlns:cx6="http://schemas.microsoft.com/office/drawing/2016/5/12/chartex" xmlns:cx7="http://schemas.microsoft.com/office/drawing/2016/5/13/chartex" xmlns:cx8="http://schemas.microsoft.com/office/drawing/2016/5/14/chartex" xmlns:mc="http://schemas.openxmlformats.org/markup-compatibility/2006" xmlns:aink="http://schemas.microsoft.com/office/drawing/2016/ink" xmlns:am3d="http://schemas.microsoft.com/office/drawing/2017/model3d" xmlns:o="urn:schemas-microsoft-com:office:office" xmlns:oel="http://schemas.microsoft.com/office/2019/extlst" xmlns:r="http://schemas.openxmlformats.org/officeDocument/2006/relationships" xmlns:m="http://schemas.openxmlformats.org/officeDocument/2006/math" xmlns:v="urn:schemas-microsoft-com:vml" xmlns:wp14="http://schemas.microsoft.com/office/word/2010/wordprocessingDrawing" xmlns:wp="http://schemas.openxmlformats.org/drawingml/2006/wordprocessingDrawing" xmlns:w10="urn:schemas-microsoft-com:office:word" xmlns:w="http://schemas.openxmlformats.org/wordprocessingml/2006/main" xmlns:w14="http://schemas.microsoft.com/office/word/2010/wordml" xmlns:w15="http://schemas.microsoft.com/office/word/2012/wordml" xmlns:w16cex="http://schemas.microsoft.com/office/word/2018/wordml/cex" xmlns:w16cid="http://schemas.microsoft.com/office/word/2016/wordml/cid" xmlns:w16="http://schemas.microsoft.com/office/word/2018/wordml" xmlns:w16du="http://schemas.microsoft.com/office/word/2023/wordml/word16du" xmlns:w16sdtdh="http://schemas.microsoft.com/office/word/2020/wordml/sdtdatahash" xmlns:w16sdtfl="http://schemas.microsoft.com/office/word/2024/wordml/sdtformatlock" xmlns:w16se="http://schemas.microsoft.com/office/word/2015/wordml/symex" xmlns:wpg="http://schemas.microsoft.com/office/word/2010/wordprocessingGroup" xmlns:wpi="http://schemas.microsoft.com/office/word/2010/wordprocessingInk" xmlns:wne="http://schemas.microsoft.com/office/word/2006/wordml" xmlns:wps="http://schemas.microsoft.com/office/word/2010/wordprocessingShape" mc:Ignorable="w14 w15 w16se w16cid w16 w16cex w16sdtdh w16sdtfl w16du wp14">
   <w:footnote w:type="separator" w:id="-1">
@@ -2656,6 +2695,16 @@
 </file>
 
 <file path=word/header1.xml><?xml version="1.0" encoding="utf-8"?>
+<w:hdr xmlns:wpc="http://schemas.microsoft.com/office/word/2010/wordprocessingCanvas" xmlns:cx="http://schemas.microsoft.com/office/drawing/2014/chartex" xmlns:cx1="http://schemas.microsoft.com/office/drawing/2015/9/8/chartex" xmlns:cx2="http://schemas.microsoft.com/office/drawing/2015/10/21/chartex" xmlns:cx3="http://schemas.microsoft.com/office/drawing/2016/5/9/chartex" xmlns:cx4="http://schemas.microsoft.com/office/drawing/2016/5/10/chartex" xmlns:cx5="http://schemas.microsoft.com/office/drawing/2016/5/11/chartex" xmlns:cx6="http://schemas.microsoft.com/office/drawing/2016/5/12/chartex" xmlns:cx7="http://schemas.microsoft.com/office/drawing/2016/5/13/chartex" xmlns:cx8="http://schemas.microsoft.com/office/drawing/2016/5/14/chartex" xmlns:mc="http://schemas.openxmlformats.org/markup-compatibility/2006" xmlns:aink="http://schemas.microsoft.com/office/drawing/2016/ink" xmlns:am3d="http://schemas.microsoft.com/office/drawing/2017/model3d" xmlns:o="urn:schemas-microsoft-com:office:office" xmlns:oel="http://schemas.microsoft.com/office/2019/extlst" xmlns:r="http://schemas.openxmlformats.org/officeDocument/2006/relationships" xmlns:m="http://schemas.openxmlformats.org/officeDocument/2006/math" xmlns:v="urn:schemas-microsoft-com:vml" xmlns:wp14="http://schemas.microsoft.com/office/word/2010/wordprocessingDrawing" xmlns:wp="http://schemas.openxmlformats.org/drawingml/2006/wordprocessingDrawing" xmlns:w10="urn:schemas-microsoft-com:office:word" xmlns:w="http://schemas.openxmlformats.org/wordprocessingml/2006/main" xmlns:w14="http://schemas.microsoft.com/office/word/2010/wordml" xmlns:w15="http://schemas.microsoft.com/office/word/2012/wordml" xmlns:w16cex="http://schemas.microsoft.com/office/word/2018/wordml/cex" xmlns:w16cid="http://schemas.microsoft.com/office/word/2016/wordml/cid" xmlns:w16="http://schemas.microsoft.com/office/word/2018/wordml" xmlns:w16du="http://schemas.microsoft.com/office/word/2023/wordml/word16du" xmlns:w16sdtdh="http://schemas.microsoft.com/office/word/2020/wordml/sdtdatahash" xmlns:w16sdtfl="http://schemas.microsoft.com/office/word/2024/wordml/sdtformatlock" xmlns:w16se="http://schemas.microsoft.com/office/word/2015/wordml/symex" xmlns:wpg="http://schemas.microsoft.com/office/word/2010/wordprocessingGroup" xmlns:wpi="http://schemas.microsoft.com/office/word/2010/wordprocessingInk" xmlns:wne="http://schemas.microsoft.com/office/word/2006/wordml" xmlns:wps="http://schemas.microsoft.com/office/word/2010/wordprocessingShape" mc:Ignorable="w14 w15 w16se w16cid w16 w16cex w16sdtdh w16sdtfl w16du wp14">
+  <w:p>
+    <w:pPr>
+      <w:pStyle w:val="Header"/>
+    </w:pPr>
+  </w:p>
+</w:hdr>
+</file>
+
+<file path=word/header2.xml><?xml version="1.0" encoding="utf-8"?>
 <w:hdr xmlns:wpc="http://schemas.microsoft.com/office/word/2010/wordprocessingCanvas" xmlns:cx="http://schemas.microsoft.com/office/drawing/2014/chartex" xmlns:cx1="http://schemas.microsoft.com/office/drawing/2015/9/8/chartex" xmlns:cx2="http://schemas.microsoft.com/office/drawing/2015/10/21/chartex" xmlns:cx3="http://schemas.microsoft.com/office/drawing/2016/5/9/chartex" xmlns:cx4="http://schemas.microsoft.com/office/drawing/2016/5/10/chartex" xmlns:cx5="http://schemas.microsoft.com/office/drawing/2016/5/11/chartex" xmlns:cx6="http://schemas.microsoft.com/office/drawing/2016/5/12/chartex" xmlns:cx7="http://schemas.microsoft.com/office/drawing/2016/5/13/chartex" xmlns:cx8="http://schemas.microsoft.com/office/drawing/2016/5/14/chartex" xmlns:mc="http://schemas.openxmlformats.org/markup-compatibility/2006" xmlns:aink="http://schemas.microsoft.com/office/drawing/2016/ink" xmlns:am3d="http://schemas.microsoft.com/office/drawing/2017/model3d" xmlns:o="urn:schemas-microsoft-com:office:office" xmlns:oel="http://schemas.microsoft.com/office/2019/extlst" xmlns:r="http://schemas.openxmlformats.org/officeDocument/2006/relationships" xmlns:m="http://schemas.openxmlformats.org/officeDocument/2006/math" xmlns:v="urn:schemas-microsoft-com:vml" xmlns:wp14="http://schemas.microsoft.com/office/word/2010/wordprocessingDrawing" xmlns:wp="http://schemas.openxmlformats.org/drawingml/2006/wordprocessingDrawing" xmlns:w10="urn:schemas-microsoft-com:office:word" xmlns:w="http://schemas.openxmlformats.org/wordprocessingml/2006/main" xmlns:w14="http://schemas.microsoft.com/office/word/2010/wordml" xmlns:w15="http://schemas.microsoft.com/office/word/2012/wordml" xmlns:w16cex="http://schemas.microsoft.com/office/word/2018/wordml/cex" xmlns:w16cid="http://schemas.microsoft.com/office/word/2016/wordml/cid" xmlns:w16="http://schemas.microsoft.com/office/word/2018/wordml" xmlns:w16du="http://schemas.microsoft.com/office/word/2023/wordml/word16du" xmlns:w16sdtdh="http://schemas.microsoft.com/office/word/2020/wordml/sdtdatahash" xmlns:w16sdtfl="http://schemas.microsoft.com/office/word/2024/wordml/sdtformatlock" xmlns:w16se="http://schemas.microsoft.com/office/word/2015/wordml/symex" xmlns:wpg="http://schemas.microsoft.com/office/word/2010/wordprocessingGroup" xmlns:wpi="http://schemas.microsoft.com/office/word/2010/wordprocessingInk" xmlns:wne="http://schemas.microsoft.com/office/word/2006/wordml" xmlns:wps="http://schemas.microsoft.com/office/word/2010/wordprocessingShape" mc:Ignorable="w14 w15 w16se w16cid w16 w16cex w16sdtdh w16sdtfl w16du wp14">
   <w:tbl>
     <w:tblPr>
@@ -2761,6 +2810,13 @@
               <w:sz w:val="20"/>
               <w:szCs w:val="20"/>
             </w:rPr>
+            <w:t xml:space="preserve">Mantis </w:t>
+          </w:r>
+          <w:r>
+            <w:rPr>
+              <w:sz w:val="20"/>
+              <w:szCs w:val="20"/>
+            </w:rPr>
             <w:t>History &amp; Route Card</w:t>
           </w:r>
         </w:p>
@@ -2784,12 +2840,58 @@
               <w:sz w:val="20"/>
               <w:szCs w:val="20"/>
             </w:rPr>
-            <w:t>[space for additional info]</w:t>
+            <w:t xml:space="preserve">Report Date: </w:t>
+          </w:r>
+          <w:r>
+            <w:rPr>
+              <w:sz w:val="20"/>
+              <w:szCs w:val="20"/>
+            </w:rPr>
+            <w:fldChar w:fldCharType="begin"/>
+          </w:r>
+          <w:r>
+            <w:rPr>
+              <w:sz w:val="20"/>
+              <w:szCs w:val="20"/>
+            </w:rPr>
+            <w:instrText xml:space="preserve"> DATE  \@ "dd MMMM yyyy"  \* MERGEFORMAT </w:instrText>
+          </w:r>
+          <w:r>
+            <w:rPr>
+              <w:sz w:val="20"/>
+              <w:szCs w:val="20"/>
+            </w:rPr>
+            <w:fldChar w:fldCharType="separate"/>
+          </w:r>
+          <w:r>
+            <w:rPr>
+              <w:noProof/>
+              <w:sz w:val="20"/>
+              <w:szCs w:val="20"/>
+            </w:rPr>
+            <w:t>24 October 2025</w:t>
+          </w:r>
+          <w:r>
+            <w:rPr>
+              <w:sz w:val="20"/>
+              <w:szCs w:val="20"/>
+            </w:rPr>
+            <w:fldChar w:fldCharType="end"/>
           </w:r>
         </w:p>
       </w:tc>
     </w:tr>
   </w:tbl>
+  <w:p>
+    <w:pPr>
+      <w:pStyle w:val="Header"/>
+    </w:pPr>
+  </w:p>
+</w:hdr>
+</file>
+
+<file path=word/header3.xml><?xml version="1.0" encoding="utf-8"?>
+<w:hdr xmlns:wpc="http://schemas.microsoft.com/office/word/2010/wordprocessingCanvas" xmlns:cx="http://schemas.microsoft.com/office/drawing/2014/chartex" xmlns:cx1="http://schemas.microsoft.com/office/drawing/2015/9/8/chartex" xmlns:cx2="http://schemas.microsoft.com/office/drawing/2015/10/21/chartex" xmlns:cx3="http://schemas.microsoft.com/office/drawing/2016/5/9/chartex" xmlns:cx4="http://schemas.microsoft.com/office/drawing/2016/5/10/chartex" xmlns:cx5="http://schemas.microsoft.com/office/drawing/2016/5/11/chartex" xmlns:cx6="http://schemas.microsoft.com/office/drawing/2016/5/12/chartex" xmlns:cx7="http://schemas.microsoft.com/office/drawing/2016/5/13/chartex" xmlns:cx8="http://schemas.microsoft.com/office/drawing/2016/5/14/chartex" xmlns:mc="http://schemas.openxmlformats.org/markup-compatibility/2006" xmlns:aink="http://schemas.microsoft.com/office/drawing/2016/ink" xmlns:am3d="http://schemas.microsoft.com/office/drawing/2017/model3d" xmlns:o="urn:schemas-microsoft-com:office:office" xmlns:oel="http://schemas.microsoft.com/office/2019/extlst" xmlns:r="http://schemas.openxmlformats.org/officeDocument/2006/relationships" xmlns:m="http://schemas.openxmlformats.org/officeDocument/2006/math" xmlns:v="urn:schemas-microsoft-com:vml" xmlns:wp14="http://schemas.microsoft.com/office/word/2010/wordprocessingDrawing" xmlns:wp="http://schemas.openxmlformats.org/drawingml/2006/wordprocessingDrawing" xmlns:w10="urn:schemas-microsoft-com:office:word" xmlns:w="http://schemas.openxmlformats.org/wordprocessingml/2006/main" xmlns:w14="http://schemas.microsoft.com/office/word/2010/wordml" xmlns:w15="http://schemas.microsoft.com/office/word/2012/wordml" xmlns:w16cex="http://schemas.microsoft.com/office/word/2018/wordml/cex" xmlns:w16cid="http://schemas.microsoft.com/office/word/2016/wordml/cid" xmlns:w16="http://schemas.microsoft.com/office/word/2018/wordml" xmlns:w16du="http://schemas.microsoft.com/office/word/2023/wordml/word16du" xmlns:w16sdtdh="http://schemas.microsoft.com/office/word/2020/wordml/sdtdatahash" xmlns:w16sdtfl="http://schemas.microsoft.com/office/word/2024/wordml/sdtformatlock" xmlns:w16se="http://schemas.microsoft.com/office/word/2015/wordml/symex" xmlns:wpg="http://schemas.microsoft.com/office/word/2010/wordprocessingGroup" xmlns:wpi="http://schemas.microsoft.com/office/word/2010/wordprocessingInk" xmlns:wne="http://schemas.microsoft.com/office/word/2006/wordml" xmlns:wps="http://schemas.microsoft.com/office/word/2010/wordprocessingShape" mc:Ignorable="w14 w15 w16se w16cid w16 w16cex w16sdtdh w16sdtfl w16du wp14">
   <w:p>
     <w:pPr>
       <w:pStyle w:val="Header"/>

</xml_diff>